<commit_message>
Fix report shp explanation
</commit_message>
<xml_diff>
--- a/data/Звіт Пилипченко Богдан КВ-41мн.docx
+++ b/data/Звіт Пилипченко Богдан КВ-41мн.docx
@@ -8020,7 +8020,25 @@
           <w:szCs w:val="28"/>
           <w:lang w:val="uk-UA"/>
         </w:rPr>
-        <w:t>без впливу ферментів може бути пов</w:t>
+        <w:t>без впливу ферментів</w:t>
+      </w:r>
+      <w:r>
+        <w:rPr>
+          <w:rFonts w:ascii="Times New Roman" w:hAnsi="Times New Roman" w:cs="Times New Roman"/>
+          <w:sz w:val="28"/>
+          <w:szCs w:val="28"/>
+          <w:lang w:val="uk-UA"/>
+        </w:rPr>
+        <w:t xml:space="preserve"> («жадібна імовірність»)</w:t>
+      </w:r>
+      <w:r>
+        <w:rPr>
+          <w:rFonts w:ascii="Times New Roman" w:hAnsi="Times New Roman" w:cs="Times New Roman"/>
+          <w:sz w:val="28"/>
+          <w:szCs w:val="28"/>
+          <w:lang w:val="uk-UA"/>
+        </w:rPr>
+        <w:t xml:space="preserve"> може бути пов</w:t>
       </w:r>
       <w:r>
         <w:rPr>
@@ -8130,6 +8148,7 @@
           <w:rFonts w:ascii="Times New Roman" w:hAnsi="Times New Roman" w:cs="Times New Roman"/>
           <w:sz w:val="28"/>
           <w:szCs w:val="28"/>
+          <w:lang w:val="uk-UA"/>
         </w:rPr>
       </w:pPr>
       <w:r>
@@ -8148,7 +8167,24 @@
           <w:szCs w:val="28"/>
           <w:lang w:val="uk-UA"/>
         </w:rPr>
-        <w:t>додатково «підсвітчується» ребрами з великою вагою.</w:t>
+        <w:t>додатково «підсвітчується» ребрами з великою вагою</w:t>
+      </w:r>
+      <w:r>
+        <w:rPr>
+          <w:rFonts w:ascii="Times New Roman" w:hAnsi="Times New Roman" w:cs="Times New Roman"/>
+          <w:sz w:val="28"/>
+          <w:szCs w:val="28"/>
+        </w:rPr>
+        <w:t xml:space="preserve">: </w:t>
+      </w:r>
+      <w:r>
+        <w:rPr>
+          <w:rFonts w:ascii="Times New Roman" w:hAnsi="Times New Roman" w:cs="Times New Roman"/>
+          <w:sz w:val="28"/>
+          <w:szCs w:val="28"/>
+          <w:lang w:val="uk-UA"/>
+        </w:rPr>
+        <w:t xml:space="preserve">для знаходження найкращого шляху достатньо уникати ребра з великою вагою. </w:t>
       </w:r>
     </w:p>
     <w:p>

</xml_diff>